<commit_message>
-updated footers in SRS -created first page and overview of test plan -added thoughts about testing to PER.odt
</commit_message>
<xml_diff>
--- a/doc/SRS.docx
+++ b/doc/SRS.docx
@@ -135,15 +135,7 @@
                 <w:sz w:val="44"/>
                 <w:szCs w:val="44"/>
               </w:rPr>
-              <w:t>TauNet v</w:t>
-            </w:r>
-            <w:r>
-              <w:rPr>
-                <w:rFonts w:cs=""/>
-                <w:sz w:val="44"/>
-                <w:szCs w:val="44"/>
-              </w:rPr>
-              <w:t>1.0</w:t>
+              <w:t>TauNet v1.0</w:t>
             </w:r>
           </w:p>
         </w:tc>
@@ -266,15 +258,6 @@
     </w:p>
     <w:p>
       <w:pPr>
-        <w:pStyle w:val="Normal"/>
-        <w:rPr/>
-      </w:pPr>
-      <w:r>
-        <w:rPr/>
-      </w:r>
-    </w:p>
-    <w:p>
-      <w:pPr>
         <w:sectPr>
           <w:footerReference w:type="default" r:id="rId2"/>
           <w:type w:val="nextPage"/>
@@ -813,6 +796,21 @@
     <w:p>
       <w:pPr>
         <w:pStyle w:val="Heading1"/>
+        <w:widowControl w:val="false"/>
+        <w:suppressAutoHyphens w:val="true"/>
+        <w:spacing w:lineRule="auto" w:line="240"/>
+        <w:jc w:val="left"/>
+        <w:outlineLvl w:val="0"/>
+        <w:rPr/>
+      </w:pPr>
+      <w:r>
+        <w:rPr/>
+      </w:r>
+    </w:p>
+    <w:p>
+      <w:pPr>
+        <w:pStyle w:val="Heading1"/>
+        <w:pageBreakBefore/>
         <w:numPr>
           <w:ilvl w:val="0"/>
           <w:numId w:val="1"/>
@@ -916,7 +914,7 @@
     <w:tbl>
       <w:tblPr>
         <w:jc w:val="left"/>
-        <w:tblInd w:w="50" w:type="dxa"/>
+        <w:tblInd w:w="47" w:type="dxa"/>
         <w:tblBorders>
           <w:top w:val="single" w:sz="2" w:space="0" w:color="000001"/>
           <w:left w:val="single" w:sz="2" w:space="0" w:color="000001"/>
@@ -927,13 +925,13 @@
         </w:tblBorders>
         <w:tblCellMar>
           <w:top w:w="55" w:type="dxa"/>
-          <w:left w:w="48" w:type="dxa"/>
+          <w:left w:w="45" w:type="dxa"/>
           <w:bottom w:w="55" w:type="dxa"/>
           <w:right w:w="55" w:type="dxa"/>
         </w:tblCellMar>
       </w:tblPr>
       <w:tblGrid>
-        <w:gridCol w:w="4986"/>
+        <w:gridCol w:w="4985"/>
         <w:gridCol w:w="4373"/>
       </w:tblGrid>
       <w:tr>
@@ -942,7 +940,7 @@
         </w:trPr>
         <w:tc>
           <w:tcPr>
-            <w:tcW w:w="4986" w:type="dxa"/>
+            <w:tcW w:w="4985" w:type="dxa"/>
             <w:tcBorders>
               <w:top w:val="single" w:sz="2" w:space="0" w:color="000001"/>
               <w:left w:val="single" w:sz="2" w:space="0" w:color="000001"/>
@@ -953,7 +951,7 @@
             </w:tcBorders>
             <w:shd w:fill="FFFFFF" w:val="clear"/>
             <w:tcMar>
-              <w:left w:w="48" w:type="dxa"/>
+              <w:left w:w="45" w:type="dxa"/>
             </w:tcMar>
           </w:tcPr>
           <w:p>
@@ -986,7 +984,7 @@
             </w:tcBorders>
             <w:shd w:fill="FFFFFF" w:val="clear"/>
             <w:tcMar>
-              <w:left w:w="48" w:type="dxa"/>
+              <w:left w:w="45" w:type="dxa"/>
             </w:tcMar>
           </w:tcPr>
           <w:p>
@@ -1013,7 +1011,7 @@
         </w:trPr>
         <w:tc>
           <w:tcPr>
-            <w:tcW w:w="4986" w:type="dxa"/>
+            <w:tcW w:w="4985" w:type="dxa"/>
             <w:tcBorders>
               <w:top w:val="nil"/>
               <w:left w:val="single" w:sz="2" w:space="0" w:color="000001"/>
@@ -1024,7 +1022,7 @@
             </w:tcBorders>
             <w:shd w:fill="FFFFFF" w:val="clear"/>
             <w:tcMar>
-              <w:left w:w="48" w:type="dxa"/>
+              <w:left w:w="45" w:type="dxa"/>
             </w:tcMar>
           </w:tcPr>
           <w:p>
@@ -1051,7 +1049,7 @@
             </w:tcBorders>
             <w:shd w:fill="FFFFFF" w:val="clear"/>
             <w:tcMar>
-              <w:left w:w="48" w:type="dxa"/>
+              <w:left w:w="45" w:type="dxa"/>
             </w:tcMar>
           </w:tcPr>
           <w:p>
@@ -1073,7 +1071,7 @@
         </w:trPr>
         <w:tc>
           <w:tcPr>
-            <w:tcW w:w="4986" w:type="dxa"/>
+            <w:tcW w:w="4985" w:type="dxa"/>
             <w:tcBorders>
               <w:top w:val="nil"/>
               <w:left w:val="single" w:sz="2" w:space="0" w:color="000001"/>
@@ -1084,7 +1082,7 @@
             </w:tcBorders>
             <w:shd w:fill="FFFFFF" w:val="clear"/>
             <w:tcMar>
-              <w:left w:w="48" w:type="dxa"/>
+              <w:left w:w="45" w:type="dxa"/>
             </w:tcMar>
           </w:tcPr>
           <w:p>
@@ -1111,7 +1109,7 @@
             </w:tcBorders>
             <w:shd w:fill="FFFFFF" w:val="clear"/>
             <w:tcMar>
-              <w:left w:w="48" w:type="dxa"/>
+              <w:left w:w="45" w:type="dxa"/>
             </w:tcMar>
           </w:tcPr>
           <w:p>
@@ -1132,7 +1130,7 @@
         </w:trPr>
         <w:tc>
           <w:tcPr>
-            <w:tcW w:w="4986" w:type="dxa"/>
+            <w:tcW w:w="4985" w:type="dxa"/>
             <w:tcBorders>
               <w:top w:val="nil"/>
               <w:left w:val="single" w:sz="2" w:space="0" w:color="000001"/>
@@ -1143,7 +1141,7 @@
             </w:tcBorders>
             <w:shd w:fill="FFFFFF" w:val="clear"/>
             <w:tcMar>
-              <w:left w:w="48" w:type="dxa"/>
+              <w:left w:w="45" w:type="dxa"/>
             </w:tcMar>
           </w:tcPr>
           <w:p>
@@ -1170,7 +1168,7 @@
             </w:tcBorders>
             <w:shd w:fill="FFFFFF" w:val="clear"/>
             <w:tcMar>
-              <w:left w:w="48" w:type="dxa"/>
+              <w:left w:w="45" w:type="dxa"/>
             </w:tcMar>
           </w:tcPr>
           <w:p>
@@ -1191,7 +1189,7 @@
         </w:trPr>
         <w:tc>
           <w:tcPr>
-            <w:tcW w:w="4986" w:type="dxa"/>
+            <w:tcW w:w="4985" w:type="dxa"/>
             <w:tcBorders>
               <w:top w:val="nil"/>
               <w:left w:val="single" w:sz="2" w:space="0" w:color="000001"/>
@@ -1202,7 +1200,7 @@
             </w:tcBorders>
             <w:shd w:fill="FFFFFF" w:val="clear"/>
             <w:tcMar>
-              <w:left w:w="48" w:type="dxa"/>
+              <w:left w:w="45" w:type="dxa"/>
             </w:tcMar>
           </w:tcPr>
           <w:p>
@@ -1229,7 +1227,7 @@
             </w:tcBorders>
             <w:shd w:fill="FFFFFF" w:val="clear"/>
             <w:tcMar>
-              <w:left w:w="48" w:type="dxa"/>
+              <w:left w:w="45" w:type="dxa"/>
             </w:tcMar>
           </w:tcPr>
           <w:p>
@@ -2000,22 +1998,21 @@
       <w:pPr>
         <w:pStyle w:val="Normal"/>
         <w:ind w:left="720" w:right="0" w:hanging="0"/>
-        <w:rPr/>
-      </w:pPr>
-      <w:r>
-        <w:rPr/>
-        <w:t>-User is able to then enter another command to proceed to next function</w:t>
-      </w:r>
-      <w:r>
         <w:rPr>
           <w:b/>
           <w:bCs/>
         </w:rPr>
+      </w:pPr>
+      <w:r>
+        <w:rPr/>
+        <w:t>-User is able to then enter another command to proceed to next function</w:t>
+      </w:r>
+      <w:r>
+        <w:rPr>
+          <w:b/>
+          <w:bCs/>
+        </w:rPr>
         <w:t xml:space="preserve"> </w:t>
-      </w:r>
-      <w:r>
-        <w:rPr/>
-        <w:tab/>
       </w:r>
     </w:p>
     <w:p>
@@ -2041,26 +2038,42 @@
       </w:pPr>
       <w:r>
         <w:rPr/>
-        <w:t>An identical file containing IP/Username will be distributed in a secure fashion to all users of a TauNet network. This can be done in any way of the users choosing.</w:t>
-      </w:r>
-    </w:p>
-    <w:p>
-      <w:pPr>
-        <w:pStyle w:val="Normal"/>
-        <w:rPr/>
-      </w:pPr>
-      <w:r>
-        <w:rPr/>
-      </w:r>
-    </w:p>
-    <w:p>
-      <w:pPr>
-        <w:pStyle w:val="Normal"/>
-        <w:rPr/>
-      </w:pPr>
-      <w:r>
-        <w:rPr/>
-        <w:t>Adding new nodes to the network should only involve updating the file that contains the IP/Username. This requirement was specified on October 12, 2015 during the CS300 class. It was agreed that anybody who owns a TauNet node should be able to create their own TauNet network and all that would be involved to do that is an update of the file containing IP/Username.</w:t>
+        <w:t>An identical file containing IP</w:t>
+      </w:r>
+      <w:r>
+        <w:rPr/>
+        <w:t>(or domain name)</w:t>
+      </w:r>
+      <w:r>
+        <w:rPr/>
+        <w:t>/Username will be distributed in a secure fashion to all users of a TauNet network. This can be done in any way of the users choosing.</w:t>
+      </w:r>
+    </w:p>
+    <w:p>
+      <w:pPr>
+        <w:pStyle w:val="Normal"/>
+        <w:rPr/>
+      </w:pPr>
+      <w:r>
+        <w:rPr/>
+      </w:r>
+    </w:p>
+    <w:p>
+      <w:pPr>
+        <w:pStyle w:val="Normal"/>
+        <w:rPr/>
+      </w:pPr>
+      <w:r>
+        <w:rPr/>
+        <w:t>Adding new nodes to the network should only involve updating the file that contains the IP</w:t>
+      </w:r>
+      <w:r>
+        <w:rPr/>
+        <w:t>(or domain name)</w:t>
+      </w:r>
+      <w:r>
+        <w:rPr/>
+        <w:t>/Username. This requirement was specified on October 12, 2015 during the CS300 class. It was agreed that anybody who owns a TauNet node should be able to create their own TauNet network and all that would be involved to do that is an update of the file containing IP/Username.</w:t>
       </w:r>
     </w:p>
     <w:p>
@@ -2199,13 +2212,8 @@
     <w:pPr>
       <w:pStyle w:val="Footer"/>
       <w:tabs>
-        <w:tab w:val="left" w:pos="180" w:leader="none"/>
-        <w:tab w:val="left" w:pos="360" w:leader="none"/>
-        <w:tab w:val="left" w:pos="720" w:leader="none"/>
-        <w:tab w:val="center" w:pos="4320" w:leader="none"/>
         <w:tab w:val="center" w:pos="5040" w:leader="none"/>
-        <w:tab w:val="right" w:pos="8640" w:leader="none"/>
-        <w:tab w:val="right" w:pos="9990" w:leader="none"/>
+        <w:tab w:val="right" w:pos="9936" w:leader="none"/>
       </w:tabs>
       <w:rPr/>
     </w:pPr>
@@ -2213,7 +2221,25 @@
       <w:rPr/>
       <w:t>TauNet SRS v1.0</w:t>
       <w:tab/>
-      <w:t>i</w:t>
+    </w:r>
+    <w:r>
+      <w:rPr/>
+      <w:fldChar w:fldCharType="begin"/>
+    </w:r>
+    <w:r>
+      <w:instrText> PAGE </w:instrText>
+    </w:r>
+    <w:r>
+      <w:fldChar w:fldCharType="separate"/>
+    </w:r>
+    <w:r>
+      <w:t>4</w:t>
+    </w:r>
+    <w:r>
+      <w:fldChar w:fldCharType="end"/>
+    </w:r>
+    <w:r>
+      <w:rPr/>
       <w:tab/>
       <w:t>October 25, 2015</w:t>
     </w:r>
@@ -2227,13 +2253,8 @@
     <w:pPr>
       <w:pStyle w:val="Footer"/>
       <w:tabs>
-        <w:tab w:val="left" w:pos="180" w:leader="none"/>
-        <w:tab w:val="left" w:pos="360" w:leader="none"/>
-        <w:tab w:val="left" w:pos="720" w:leader="none"/>
-        <w:tab w:val="center" w:pos="4320" w:leader="none"/>
         <w:tab w:val="center" w:pos="5040" w:leader="none"/>
-        <w:tab w:val="right" w:pos="8640" w:leader="none"/>
-        <w:tab w:val="right" w:pos="9990" w:leader="none"/>
+        <w:tab w:val="right" w:pos="9936" w:leader="none"/>
       </w:tabs>
       <w:rPr/>
     </w:pPr>
@@ -2241,7 +2262,25 @@
       <w:rPr/>
       <w:t>TauNet SRS v1.0</w:t>
       <w:tab/>
-      <w:t>i</w:t>
+    </w:r>
+    <w:r>
+      <w:rPr/>
+      <w:fldChar w:fldCharType="begin"/>
+    </w:r>
+    <w:r>
+      <w:instrText> PAGE </w:instrText>
+    </w:r>
+    <w:r>
+      <w:fldChar w:fldCharType="separate"/>
+    </w:r>
+    <w:r>
+      <w:t>4</w:t>
+    </w:r>
+    <w:r>
+      <w:fldChar w:fldCharType="end"/>
+    </w:r>
+    <w:r>
+      <w:rPr/>
       <w:tab/>
       <w:t>October 25, 2015</w:t>
     </w:r>
@@ -2255,13 +2294,9 @@
     <w:pPr>
       <w:pStyle w:val="Footer"/>
       <w:tabs>
-        <w:tab w:val="left" w:pos="180" w:leader="none"/>
-        <w:tab w:val="left" w:pos="360" w:leader="none"/>
-        <w:tab w:val="left" w:pos="720" w:leader="none"/>
-        <w:tab w:val="center" w:pos="4320" w:leader="none"/>
+        <w:tab w:val="left" w:pos="0" w:leader="none"/>
         <w:tab w:val="center" w:pos="5040" w:leader="none"/>
-        <w:tab w:val="right" w:pos="8640" w:leader="none"/>
-        <w:tab w:val="right" w:pos="9990" w:leader="none"/>
+        <w:tab w:val="right" w:pos="10080" w:leader="none"/>
       </w:tabs>
       <w:rPr/>
     </w:pPr>

</xml_diff>

<commit_message>
-Edited readme.txt to reflect modification I made to the size of the messages allowable -cs2_test.py gained testing of the bytes before and after encryption -data.txt - got a new line containing the length of IV -SRS updated with warning requirements for unknown users -STP - Finished majority of STP.odt
</commit_message>
<xml_diff>
--- a/doc/SRS.docx
+++ b/doc/SRS.docx
@@ -249,15 +249,6 @@
     </w:tbl>
     <w:p>
       <w:pPr>
-        <w:pStyle w:val="Normal"/>
-        <w:rPr/>
-      </w:pPr>
-      <w:r>
-        <w:rPr/>
-      </w:r>
-    </w:p>
-    <w:p>
-      <w:pPr>
         <w:sectPr>
           <w:footerReference w:type="default" r:id="rId2"/>
           <w:type w:val="nextPage"/>
@@ -914,7 +905,7 @@
     <w:tbl>
       <w:tblPr>
         <w:jc w:val="left"/>
-        <w:tblInd w:w="47" w:type="dxa"/>
+        <w:tblInd w:w="45" w:type="dxa"/>
         <w:tblBorders>
           <w:top w:val="single" w:sz="2" w:space="0" w:color="000001"/>
           <w:left w:val="single" w:sz="2" w:space="0" w:color="000001"/>
@@ -925,14 +916,14 @@
         </w:tblBorders>
         <w:tblCellMar>
           <w:top w:w="55" w:type="dxa"/>
-          <w:left w:w="45" w:type="dxa"/>
+          <w:left w:w="42" w:type="dxa"/>
           <w:bottom w:w="55" w:type="dxa"/>
           <w:right w:w="55" w:type="dxa"/>
         </w:tblCellMar>
       </w:tblPr>
       <w:tblGrid>
         <w:gridCol w:w="4985"/>
-        <w:gridCol w:w="4373"/>
+        <w:gridCol w:w="4372"/>
       </w:tblGrid>
       <w:tr>
         <w:trPr>
@@ -951,7 +942,7 @@
             </w:tcBorders>
             <w:shd w:fill="FFFFFF" w:val="clear"/>
             <w:tcMar>
-              <w:left w:w="45" w:type="dxa"/>
+              <w:left w:w="42" w:type="dxa"/>
             </w:tcMar>
           </w:tcPr>
           <w:p>
@@ -973,7 +964,7 @@
         </w:tc>
         <w:tc>
           <w:tcPr>
-            <w:tcW w:w="4373" w:type="dxa"/>
+            <w:tcW w:w="4372" w:type="dxa"/>
             <w:tcBorders>
               <w:top w:val="single" w:sz="2" w:space="0" w:color="000001"/>
               <w:left w:val="single" w:sz="2" w:space="0" w:color="000001"/>
@@ -984,7 +975,7 @@
             </w:tcBorders>
             <w:shd w:fill="FFFFFF" w:val="clear"/>
             <w:tcMar>
-              <w:left w:w="45" w:type="dxa"/>
+              <w:left w:w="42" w:type="dxa"/>
             </w:tcMar>
           </w:tcPr>
           <w:p>
@@ -1022,7 +1013,7 @@
             </w:tcBorders>
             <w:shd w:fill="FFFFFF" w:val="clear"/>
             <w:tcMar>
-              <w:left w:w="45" w:type="dxa"/>
+              <w:left w:w="42" w:type="dxa"/>
             </w:tcMar>
           </w:tcPr>
           <w:p>
@@ -1038,7 +1029,7 @@
         </w:tc>
         <w:tc>
           <w:tcPr>
-            <w:tcW w:w="4373" w:type="dxa"/>
+            <w:tcW w:w="4372" w:type="dxa"/>
             <w:tcBorders>
               <w:top w:val="nil"/>
               <w:left w:val="single" w:sz="2" w:space="0" w:color="000001"/>
@@ -1049,7 +1040,7 @@
             </w:tcBorders>
             <w:shd w:fill="FFFFFF" w:val="clear"/>
             <w:tcMar>
-              <w:left w:w="45" w:type="dxa"/>
+              <w:left w:w="42" w:type="dxa"/>
             </w:tcMar>
           </w:tcPr>
           <w:p>
@@ -1082,7 +1073,7 @@
             </w:tcBorders>
             <w:shd w:fill="FFFFFF" w:val="clear"/>
             <w:tcMar>
-              <w:left w:w="45" w:type="dxa"/>
+              <w:left w:w="42" w:type="dxa"/>
             </w:tcMar>
           </w:tcPr>
           <w:p>
@@ -1098,7 +1089,7 @@
         </w:tc>
         <w:tc>
           <w:tcPr>
-            <w:tcW w:w="4373" w:type="dxa"/>
+            <w:tcW w:w="4372" w:type="dxa"/>
             <w:tcBorders>
               <w:top w:val="nil"/>
               <w:left w:val="single" w:sz="2" w:space="0" w:color="000001"/>
@@ -1109,7 +1100,7 @@
             </w:tcBorders>
             <w:shd w:fill="FFFFFF" w:val="clear"/>
             <w:tcMar>
-              <w:left w:w="45" w:type="dxa"/>
+              <w:left w:w="42" w:type="dxa"/>
             </w:tcMar>
           </w:tcPr>
           <w:p>
@@ -1141,7 +1132,7 @@
             </w:tcBorders>
             <w:shd w:fill="FFFFFF" w:val="clear"/>
             <w:tcMar>
-              <w:left w:w="45" w:type="dxa"/>
+              <w:left w:w="42" w:type="dxa"/>
             </w:tcMar>
           </w:tcPr>
           <w:p>
@@ -1157,7 +1148,7 @@
         </w:tc>
         <w:tc>
           <w:tcPr>
-            <w:tcW w:w="4373" w:type="dxa"/>
+            <w:tcW w:w="4372" w:type="dxa"/>
             <w:tcBorders>
               <w:top w:val="nil"/>
               <w:left w:val="single" w:sz="2" w:space="0" w:color="000001"/>
@@ -1168,7 +1159,7 @@
             </w:tcBorders>
             <w:shd w:fill="FFFFFF" w:val="clear"/>
             <w:tcMar>
-              <w:left w:w="45" w:type="dxa"/>
+              <w:left w:w="42" w:type="dxa"/>
             </w:tcMar>
           </w:tcPr>
           <w:p>
@@ -1200,7 +1191,7 @@
             </w:tcBorders>
             <w:shd w:fill="FFFFFF" w:val="clear"/>
             <w:tcMar>
-              <w:left w:w="45" w:type="dxa"/>
+              <w:left w:w="42" w:type="dxa"/>
             </w:tcMar>
           </w:tcPr>
           <w:p>
@@ -1216,7 +1207,7 @@
         </w:tc>
         <w:tc>
           <w:tcPr>
-            <w:tcW w:w="4373" w:type="dxa"/>
+            <w:tcW w:w="4372" w:type="dxa"/>
             <w:tcBorders>
               <w:top w:val="nil"/>
               <w:left w:val="single" w:sz="2" w:space="0" w:color="000001"/>
@@ -1227,7 +1218,7 @@
             </w:tcBorders>
             <w:shd w:fill="FFFFFF" w:val="clear"/>
             <w:tcMar>
-              <w:left w:w="45" w:type="dxa"/>
+              <w:left w:w="42" w:type="dxa"/>
             </w:tcMar>
           </w:tcPr>
           <w:p>
@@ -2038,42 +2029,26 @@
       </w:pPr>
       <w:r>
         <w:rPr/>
-        <w:t>An identical file containing IP</w:t>
-      </w:r>
-      <w:r>
-        <w:rPr/>
-        <w:t>(or domain name)</w:t>
-      </w:r>
-      <w:r>
-        <w:rPr/>
-        <w:t>/Username will be distributed in a secure fashion to all users of a TauNet network. This can be done in any way of the users choosing.</w:t>
-      </w:r>
-    </w:p>
-    <w:p>
-      <w:pPr>
-        <w:pStyle w:val="Normal"/>
-        <w:rPr/>
-      </w:pPr>
-      <w:r>
-        <w:rPr/>
-      </w:r>
-    </w:p>
-    <w:p>
-      <w:pPr>
-        <w:pStyle w:val="Normal"/>
-        <w:rPr/>
-      </w:pPr>
-      <w:r>
-        <w:rPr/>
-        <w:t>Adding new nodes to the network should only involve updating the file that contains the IP</w:t>
-      </w:r>
-      <w:r>
-        <w:rPr/>
-        <w:t>(or domain name)</w:t>
-      </w:r>
-      <w:r>
-        <w:rPr/>
-        <w:t>/Username. This requirement was specified on October 12, 2015 during the CS300 class. It was agreed that anybody who owns a TauNet node should be able to create their own TauNet network and all that would be involved to do that is an update of the file containing IP/Username.</w:t>
+        <w:t>An identical file containing IP(or domain name)/Username will be distributed in a secure fashion to all users of a TauNet network. This can be done in any way of the users choosing.</w:t>
+      </w:r>
+    </w:p>
+    <w:p>
+      <w:pPr>
+        <w:pStyle w:val="Normal"/>
+        <w:rPr/>
+      </w:pPr>
+      <w:r>
+        <w:rPr/>
+      </w:r>
+    </w:p>
+    <w:p>
+      <w:pPr>
+        <w:pStyle w:val="Normal"/>
+        <w:rPr/>
+      </w:pPr>
+      <w:r>
+        <w:rPr/>
+        <w:t>Adding new nodes to the network should only involve updating the file that contains the IP(or domain name)/Username. This requirement was specified on October 12, 2015 during the CS300 class. It was agreed that anybody who owns a TauNet node should be able to create their own TauNet network and all that would be involved to do that is an update of the file containing IP/Username.</w:t>
       </w:r>
     </w:p>
     <w:p>
@@ -2188,6 +2163,25 @@
       <w:r>
         <w:rPr/>
         <w:t>All connections made with this system are 1-to-1 meaning that the system does not allow for a group of users to communicate with each other simultaneously in a group chat setting.</w:t>
+      </w:r>
+    </w:p>
+    <w:p>
+      <w:pPr>
+        <w:pStyle w:val="Normal"/>
+        <w:rPr/>
+      </w:pPr>
+      <w:r>
+        <w:rPr/>
+      </w:r>
+    </w:p>
+    <w:p>
+      <w:pPr>
+        <w:pStyle w:val="Normal"/>
+        <w:rPr/>
+      </w:pPr>
+      <w:r>
+        <w:rPr/>
+        <w:t>If a message from a different version of TauNet is received or a message is received from an unknown user a notification is displayed.</w:t>
       </w:r>
     </w:p>
     <w:sectPr>
@@ -2212,7 +2206,12 @@
     <w:pPr>
       <w:pStyle w:val="Footer"/>
       <w:tabs>
+        <w:tab w:val="left" w:pos="180" w:leader="none"/>
+        <w:tab w:val="left" w:pos="360" w:leader="none"/>
+        <w:tab w:val="left" w:pos="720" w:leader="none"/>
+        <w:tab w:val="center" w:pos="4320" w:leader="none"/>
         <w:tab w:val="center" w:pos="5040" w:leader="none"/>
+        <w:tab w:val="right" w:pos="8640" w:leader="none"/>
         <w:tab w:val="right" w:pos="9936" w:leader="none"/>
       </w:tabs>
       <w:rPr/>
@@ -2233,7 +2232,7 @@
       <w:fldChar w:fldCharType="separate"/>
     </w:r>
     <w:r>
-      <w:t>4</w:t>
+      <w:t>6</w:t>
     </w:r>
     <w:r>
       <w:fldChar w:fldCharType="end"/>
@@ -2253,7 +2252,12 @@
     <w:pPr>
       <w:pStyle w:val="Footer"/>
       <w:tabs>
+        <w:tab w:val="left" w:pos="180" w:leader="none"/>
+        <w:tab w:val="left" w:pos="360" w:leader="none"/>
+        <w:tab w:val="left" w:pos="720" w:leader="none"/>
+        <w:tab w:val="center" w:pos="4320" w:leader="none"/>
         <w:tab w:val="center" w:pos="5040" w:leader="none"/>
+        <w:tab w:val="right" w:pos="8640" w:leader="none"/>
         <w:tab w:val="right" w:pos="9936" w:leader="none"/>
       </w:tabs>
       <w:rPr/>
@@ -2274,7 +2278,7 @@
       <w:fldChar w:fldCharType="separate"/>
     </w:r>
     <w:r>
-      <w:t>4</w:t>
+      <w:t>6</w:t>
     </w:r>
     <w:r>
       <w:fldChar w:fldCharType="end"/>
@@ -2294,9 +2298,13 @@
     <w:pPr>
       <w:pStyle w:val="Footer"/>
       <w:tabs>
-        <w:tab w:val="left" w:pos="0" w:leader="none"/>
+        <w:tab w:val="left" w:pos="180" w:leader="none"/>
+        <w:tab w:val="left" w:pos="360" w:leader="none"/>
+        <w:tab w:val="left" w:pos="720" w:leader="none"/>
+        <w:tab w:val="center" w:pos="4320" w:leader="none"/>
         <w:tab w:val="center" w:pos="5040" w:leader="none"/>
-        <w:tab w:val="right" w:pos="10080" w:leader="none"/>
+        <w:tab w:val="right" w:pos="8640" w:leader="none"/>
+        <w:tab w:val="right" w:pos="9936" w:leader="none"/>
       </w:tabs>
       <w:rPr/>
     </w:pPr>
@@ -2304,7 +2312,25 @@
       <w:rPr/>
       <w:t>TauNet SRS v1.0</w:t>
       <w:tab/>
-      <w:t>i</w:t>
+    </w:r>
+    <w:r>
+      <w:rPr/>
+      <w:fldChar w:fldCharType="begin"/>
+    </w:r>
+    <w:r>
+      <w:instrText> PAGE </w:instrText>
+    </w:r>
+    <w:r>
+      <w:fldChar w:fldCharType="separate"/>
+    </w:r>
+    <w:r>
+      <w:t>2</w:t>
+    </w:r>
+    <w:r>
+      <w:fldChar w:fldCharType="end"/>
+    </w:r>
+    <w:r>
+      <w:rPr/>
       <w:tab/>
       <w:t>October 25, 2015</w:t>
     </w:r>

</xml_diff>

<commit_message>
-finished PER -added new screen shots -changed version #'s in all documents -created PDFS of all documents
</commit_message>
<xml_diff>
--- a/doc/SRS.docx
+++ b/doc/SRS.docx
@@ -135,7 +135,7 @@
                 <w:sz w:val="44"/>
                 <w:szCs w:val="44"/>
               </w:rPr>
-              <w:t>TauNet v1.0</w:t>
+              <w:t>TauNet</w:t>
             </w:r>
           </w:p>
         </w:tc>
@@ -249,26 +249,6 @@
     </w:tbl>
     <w:p>
       <w:pPr>
-        <w:sectPr>
-          <w:footerReference w:type="default" r:id="rId2"/>
-          <w:type w:val="nextPage"/>
-          <w:pgSz w:w="12240" w:h="15840"/>
-          <w:pgMar w:left="1134" w:right="1134" w:header="0" w:top="1134" w:footer="1134" w:bottom="1698" w:gutter="0"/>
-          <w:pgNumType w:start="1" w:fmt="decimal"/>
-          <w:formProt w:val="false"/>
-          <w:titlePg/>
-          <w:textDirection w:val="lrTb"/>
-          <w:docGrid w:type="default" w:linePitch="326" w:charSpace="4294961151"/>
-        </w:sectPr>
-        <w:pStyle w:val="Normal"/>
-        <w:rPr/>
-      </w:pPr>
-      <w:r>
-        <w:rPr/>
-      </w:r>
-    </w:p>
-    <w:p>
-      <w:pPr>
         <w:pStyle w:val="Normal"/>
         <w:pageBreakBefore/>
         <w:rPr>
@@ -303,15 +283,6 @@
           <w:rStyle w:val="IndexLink"/>
         </w:rPr>
       </w:pPr>
-      <w:r>
-        <w:fldChar w:fldCharType="begin"/>
-      </w:r>
-      <w:r>
-        <w:instrText> TOC </w:instrText>
-      </w:r>
-      <w:r>
-        <w:fldChar w:fldCharType="separate"/>
-      </w:r>
       <w:r>
         <w:rPr/>
         <w:t>1. Introduction</w:t>
@@ -760,15 +731,23 @@
     <w:p>
       <w:pPr>
         <w:pStyle w:val="Contents2"/>
+        <w:widowControl w:val="false"/>
         <w:tabs>
           <w:tab w:val="right" w:pos="9350" w:leader="dot"/>
         </w:tabs>
+        <w:suppressAutoHyphens w:val="true"/>
+        <w:spacing w:lineRule="auto" w:line="240"/>
+        <w:ind w:left="240" w:right="0" w:hanging="0"/>
+        <w:jc w:val="left"/>
+        <w:outlineLvl w:val="0"/>
         <w:rPr>
           <w:rStyle w:val="IndexLink"/>
         </w:rPr>
       </w:pPr>
       <w:r>
-        <w:rPr/>
+        <w:rPr>
+          <w:rStyle w:val="IndexLink"/>
+        </w:rPr>
         <w:t>3.2 Non-Functional Requirements</w:t>
         <w:tab/>
       </w:r>
@@ -780,23 +759,6 @@
           <w:t>4</w:t>
         </w:r>
       </w:hyperlink>
-      <w:r>
-        <w:fldChar w:fldCharType="end"/>
-      </w:r>
-    </w:p>
-    <w:p>
-      <w:pPr>
-        <w:pStyle w:val="Heading1"/>
-        <w:widowControl w:val="false"/>
-        <w:suppressAutoHyphens w:val="true"/>
-        <w:spacing w:lineRule="auto" w:line="240"/>
-        <w:jc w:val="left"/>
-        <w:outlineLvl w:val="0"/>
-        <w:rPr/>
-      </w:pPr>
-      <w:r>
-        <w:rPr/>
-      </w:r>
     </w:p>
     <w:p>
       <w:pPr>
@@ -905,7 +867,7 @@
     <w:tbl>
       <w:tblPr>
         <w:jc w:val="left"/>
-        <w:tblInd w:w="45" w:type="dxa"/>
+        <w:tblInd w:w="41" w:type="dxa"/>
         <w:tblBorders>
           <w:top w:val="single" w:sz="2" w:space="0" w:color="000001"/>
           <w:left w:val="single" w:sz="2" w:space="0" w:color="000001"/>
@@ -916,13 +878,13 @@
         </w:tblBorders>
         <w:tblCellMar>
           <w:top w:w="55" w:type="dxa"/>
-          <w:left w:w="42" w:type="dxa"/>
+          <w:left w:w="36" w:type="dxa"/>
           <w:bottom w:w="55" w:type="dxa"/>
           <w:right w:w="55" w:type="dxa"/>
         </w:tblCellMar>
       </w:tblPr>
       <w:tblGrid>
-        <w:gridCol w:w="4985"/>
+        <w:gridCol w:w="4983"/>
         <w:gridCol w:w="4372"/>
       </w:tblGrid>
       <w:tr>
@@ -931,7 +893,7 @@
         </w:trPr>
         <w:tc>
           <w:tcPr>
-            <w:tcW w:w="4985" w:type="dxa"/>
+            <w:tcW w:w="4983" w:type="dxa"/>
             <w:tcBorders>
               <w:top w:val="single" w:sz="2" w:space="0" w:color="000001"/>
               <w:left w:val="single" w:sz="2" w:space="0" w:color="000001"/>
@@ -942,7 +904,7 @@
             </w:tcBorders>
             <w:shd w:fill="FFFFFF" w:val="clear"/>
             <w:tcMar>
-              <w:left w:w="42" w:type="dxa"/>
+              <w:left w:w="36" w:type="dxa"/>
             </w:tcMar>
           </w:tcPr>
           <w:p>
@@ -975,7 +937,7 @@
             </w:tcBorders>
             <w:shd w:fill="FFFFFF" w:val="clear"/>
             <w:tcMar>
-              <w:left w:w="42" w:type="dxa"/>
+              <w:left w:w="36" w:type="dxa"/>
             </w:tcMar>
           </w:tcPr>
           <w:p>
@@ -1002,7 +964,7 @@
         </w:trPr>
         <w:tc>
           <w:tcPr>
-            <w:tcW w:w="4985" w:type="dxa"/>
+            <w:tcW w:w="4983" w:type="dxa"/>
             <w:tcBorders>
               <w:top w:val="nil"/>
               <w:left w:val="single" w:sz="2" w:space="0" w:color="000001"/>
@@ -1013,7 +975,7 @@
             </w:tcBorders>
             <w:shd w:fill="FFFFFF" w:val="clear"/>
             <w:tcMar>
-              <w:left w:w="42" w:type="dxa"/>
+              <w:left w:w="36" w:type="dxa"/>
             </w:tcMar>
           </w:tcPr>
           <w:p>
@@ -1040,7 +1002,7 @@
             </w:tcBorders>
             <w:shd w:fill="FFFFFF" w:val="clear"/>
             <w:tcMar>
-              <w:left w:w="42" w:type="dxa"/>
+              <w:left w:w="36" w:type="dxa"/>
             </w:tcMar>
           </w:tcPr>
           <w:p>
@@ -1062,7 +1024,7 @@
         </w:trPr>
         <w:tc>
           <w:tcPr>
-            <w:tcW w:w="4985" w:type="dxa"/>
+            <w:tcW w:w="4983" w:type="dxa"/>
             <w:tcBorders>
               <w:top w:val="nil"/>
               <w:left w:val="single" w:sz="2" w:space="0" w:color="000001"/>
@@ -1073,7 +1035,7 @@
             </w:tcBorders>
             <w:shd w:fill="FFFFFF" w:val="clear"/>
             <w:tcMar>
-              <w:left w:w="42" w:type="dxa"/>
+              <w:left w:w="36" w:type="dxa"/>
             </w:tcMar>
           </w:tcPr>
           <w:p>
@@ -1100,7 +1062,7 @@
             </w:tcBorders>
             <w:shd w:fill="FFFFFF" w:val="clear"/>
             <w:tcMar>
-              <w:left w:w="42" w:type="dxa"/>
+              <w:left w:w="36" w:type="dxa"/>
             </w:tcMar>
           </w:tcPr>
           <w:p>
@@ -1121,7 +1083,7 @@
         </w:trPr>
         <w:tc>
           <w:tcPr>
-            <w:tcW w:w="4985" w:type="dxa"/>
+            <w:tcW w:w="4983" w:type="dxa"/>
             <w:tcBorders>
               <w:top w:val="nil"/>
               <w:left w:val="single" w:sz="2" w:space="0" w:color="000001"/>
@@ -1132,7 +1094,7 @@
             </w:tcBorders>
             <w:shd w:fill="FFFFFF" w:val="clear"/>
             <w:tcMar>
-              <w:left w:w="42" w:type="dxa"/>
+              <w:left w:w="36" w:type="dxa"/>
             </w:tcMar>
           </w:tcPr>
           <w:p>
@@ -1159,7 +1121,7 @@
             </w:tcBorders>
             <w:shd w:fill="FFFFFF" w:val="clear"/>
             <w:tcMar>
-              <w:left w:w="42" w:type="dxa"/>
+              <w:left w:w="36" w:type="dxa"/>
             </w:tcMar>
           </w:tcPr>
           <w:p>
@@ -1180,7 +1142,7 @@
         </w:trPr>
         <w:tc>
           <w:tcPr>
-            <w:tcW w:w="4985" w:type="dxa"/>
+            <w:tcW w:w="4983" w:type="dxa"/>
             <w:tcBorders>
               <w:top w:val="nil"/>
               <w:left w:val="single" w:sz="2" w:space="0" w:color="000001"/>
@@ -1191,7 +1153,7 @@
             </w:tcBorders>
             <w:shd w:fill="FFFFFF" w:val="clear"/>
             <w:tcMar>
-              <w:left w:w="42" w:type="dxa"/>
+              <w:left w:w="36" w:type="dxa"/>
             </w:tcMar>
           </w:tcPr>
           <w:p>
@@ -1218,7 +1180,7 @@
             </w:tcBorders>
             <w:shd w:fill="FFFFFF" w:val="clear"/>
             <w:tcMar>
-              <w:left w:w="42" w:type="dxa"/>
+              <w:left w:w="36" w:type="dxa"/>
             </w:tcMar>
           </w:tcPr>
           <w:p>
@@ -2181,12 +2143,11 @@
       </w:pPr>
       <w:r>
         <w:rPr/>
-        <w:t>If a message from a different version of TauNet is received or a message is received from an unknown user a notification is displayed.</w:t>
+        <w:t>If a message from a different version of TauNet is received or a message is received from an unknown user then a notification is displayed.</w:t>
       </w:r>
     </w:p>
     <w:sectPr>
-      <w:footerReference w:type="default" r:id="rId3"/>
-      <w:footerReference w:type="first" r:id="rId4"/>
+      <w:footerReference w:type="default" r:id="rId2"/>
       <w:type w:val="nextPage"/>
       <w:pgSz w:w="12240" w:h="15840"/>
       <w:pgMar w:left="1134" w:right="1134" w:header="0" w:top="1134" w:footer="1134" w:bottom="1698" w:gutter="0"/>
@@ -2211,6 +2172,7 @@
         <w:tab w:val="left" w:pos="720" w:leader="none"/>
         <w:tab w:val="center" w:pos="4320" w:leader="none"/>
         <w:tab w:val="center" w:pos="5040" w:leader="none"/>
+        <w:tab w:val="right" w:pos="7200" w:leader="none"/>
         <w:tab w:val="right" w:pos="8640" w:leader="none"/>
         <w:tab w:val="right" w:pos="9936" w:leader="none"/>
       </w:tabs>
@@ -2218,99 +2180,8 @@
     </w:pPr>
     <w:r>
       <w:rPr/>
-      <w:t>TauNet SRS v1.0</w:t>
+      <w:t>TauNet SRS</w:t>
       <w:tab/>
-    </w:r>
-    <w:r>
-      <w:rPr/>
-      <w:fldChar w:fldCharType="begin"/>
-    </w:r>
-    <w:r>
-      <w:instrText> PAGE </w:instrText>
-    </w:r>
-    <w:r>
-      <w:fldChar w:fldCharType="separate"/>
-    </w:r>
-    <w:r>
-      <w:t>6</w:t>
-    </w:r>
-    <w:r>
-      <w:fldChar w:fldCharType="end"/>
-    </w:r>
-    <w:r>
-      <w:rPr/>
-      <w:tab/>
-      <w:t>October 25, 2015</w:t>
-    </w:r>
-  </w:p>
-</w:ftr>
-</file>
-
-<file path=word/footer2.xml><?xml version="1.0" encoding="utf-8"?>
-<w:ftr xmlns:o="urn:schemas-microsoft-com:office:office" xmlns:r="http://schemas.openxmlformats.org/officeDocument/2006/relationships" xmlns:v="urn:schemas-microsoft-com:vml" xmlns:w="http://schemas.openxmlformats.org/wordprocessingml/2006/main" xmlns:w10="urn:schemas-microsoft-com:office:word" xmlns:wp="http://schemas.openxmlformats.org/drawingml/2006/wordprocessingDrawing">
-  <w:p>
-    <w:pPr>
-      <w:pStyle w:val="Footer"/>
-      <w:tabs>
-        <w:tab w:val="left" w:pos="180" w:leader="none"/>
-        <w:tab w:val="left" w:pos="360" w:leader="none"/>
-        <w:tab w:val="left" w:pos="720" w:leader="none"/>
-        <w:tab w:val="center" w:pos="4320" w:leader="none"/>
-        <w:tab w:val="center" w:pos="5040" w:leader="none"/>
-        <w:tab w:val="right" w:pos="8640" w:leader="none"/>
-        <w:tab w:val="right" w:pos="9936" w:leader="none"/>
-      </w:tabs>
-      <w:rPr/>
-    </w:pPr>
-    <w:r>
-      <w:rPr/>
-      <w:t>TauNet SRS v1.0</w:t>
-      <w:tab/>
-    </w:r>
-    <w:r>
-      <w:rPr/>
-      <w:fldChar w:fldCharType="begin"/>
-    </w:r>
-    <w:r>
-      <w:instrText> PAGE </w:instrText>
-    </w:r>
-    <w:r>
-      <w:fldChar w:fldCharType="separate"/>
-    </w:r>
-    <w:r>
-      <w:t>6</w:t>
-    </w:r>
-    <w:r>
-      <w:fldChar w:fldCharType="end"/>
-    </w:r>
-    <w:r>
-      <w:rPr/>
-      <w:tab/>
-      <w:t>October 25, 2015</w:t>
-    </w:r>
-  </w:p>
-</w:ftr>
-</file>
-
-<file path=word/footer3.xml><?xml version="1.0" encoding="utf-8"?>
-<w:ftr xmlns:o="urn:schemas-microsoft-com:office:office" xmlns:r="http://schemas.openxmlformats.org/officeDocument/2006/relationships" xmlns:v="urn:schemas-microsoft-com:vml" xmlns:w="http://schemas.openxmlformats.org/wordprocessingml/2006/main" xmlns:w10="urn:schemas-microsoft-com:office:word" xmlns:wp="http://schemas.openxmlformats.org/drawingml/2006/wordprocessingDrawing">
-  <w:p>
-    <w:pPr>
-      <w:pStyle w:val="Footer"/>
-      <w:tabs>
-        <w:tab w:val="left" w:pos="180" w:leader="none"/>
-        <w:tab w:val="left" w:pos="360" w:leader="none"/>
-        <w:tab w:val="left" w:pos="720" w:leader="none"/>
-        <w:tab w:val="center" w:pos="4320" w:leader="none"/>
-        <w:tab w:val="center" w:pos="5040" w:leader="none"/>
-        <w:tab w:val="right" w:pos="8640" w:leader="none"/>
-        <w:tab w:val="right" w:pos="9936" w:leader="none"/>
-      </w:tabs>
-      <w:rPr/>
-    </w:pPr>
-    <w:r>
-      <w:rPr/>
-      <w:t>TauNet SRS v1.0</w:t>
       <w:tab/>
     </w:r>
     <w:r>
@@ -2332,7 +2203,8 @@
     <w:r>
       <w:rPr/>
       <w:tab/>
-      <w:t>October 25, 2015</w:t>
+      <w:tab/>
+      <w:t xml:space="preserve">                December 8, 2015</w:t>
     </w:r>
   </w:p>
 </w:ftr>

</xml_diff>